<commit_message>
pdf hiperdia hipertensão v. 0.5
</commit_message>
<xml_diff>
--- a/modelos/PRESCRIÇÃO - HIPERTENSÃO - MODELO.docx
+++ b/modelos/PRESCRIÇÃO - HIPERTENSÃO - MODELO.docx
@@ -1,6 +1,6 @@
 
 <file path=word/document.xml><?xml version="1.0" encoding="utf-8"?>
-<w:document xmlns:wpc="http://schemas.microsoft.com/office/word/2010/wordprocessingCanvas" xmlns:cx="http://schemas.microsoft.com/office/drawing/2014/chartex" xmlns:cx1="http://schemas.microsoft.com/office/drawing/2015/9/8/chartex" xmlns:mc="http://schemas.openxmlformats.org/markup-compatibility/2006" xmlns:o="urn:schemas-microsoft-com:office:office" xmlns:r="http://schemas.openxmlformats.org/officeDocument/2006/relationships" xmlns:m="http://schemas.openxmlformats.org/officeDocument/2006/math" xmlns:v="urn:schemas-microsoft-com:vml" xmlns:wp14="http://schemas.microsoft.com/office/word/2010/wordprocessingDrawing" xmlns:wp="http://schemas.openxmlformats.org/drawingml/2006/wordprocessingDrawing" xmlns:w10="urn:schemas-microsoft-com:office:word" xmlns:w="http://schemas.openxmlformats.org/wordprocessingml/2006/main" xmlns:w14="http://schemas.microsoft.com/office/word/2010/wordml" xmlns:w15="http://schemas.microsoft.com/office/word/2012/wordml" xmlns:w16se="http://schemas.microsoft.com/office/word/2015/wordml/symex" xmlns:wpg="http://schemas.microsoft.com/office/word/2010/wordprocessingGroup" xmlns:wpi="http://schemas.microsoft.com/office/word/2010/wordprocessingInk" xmlns:wne="http://schemas.microsoft.com/office/word/2006/wordml" xmlns:wps="http://schemas.microsoft.com/office/word/2010/wordprocessingShape" mc:Ignorable="w14 w15 w16se wp14">
+<w:document xmlns:wpc="http://schemas.microsoft.com/office/word/2010/wordprocessingCanvas" xmlns:cx="http://schemas.microsoft.com/office/drawing/2014/chartex" xmlns:cx1="http://schemas.microsoft.com/office/drawing/2015/9/8/chartex" xmlns:cx2="http://schemas.microsoft.com/office/drawing/2015/10/21/chartex" xmlns:cx3="http://schemas.microsoft.com/office/drawing/2016/5/9/chartex" xmlns:cx4="http://schemas.microsoft.com/office/drawing/2016/5/10/chartex" xmlns:cx5="http://schemas.microsoft.com/office/drawing/2016/5/11/chartex" xmlns:cx6="http://schemas.microsoft.com/office/drawing/2016/5/12/chartex" xmlns:cx7="http://schemas.microsoft.com/office/drawing/2016/5/13/chartex" xmlns:cx8="http://schemas.microsoft.com/office/drawing/2016/5/14/chartex" xmlns:mc="http://schemas.openxmlformats.org/markup-compatibility/2006" xmlns:aink="http://schemas.microsoft.com/office/drawing/2016/ink" xmlns:am3d="http://schemas.microsoft.com/office/drawing/2017/model3d" xmlns:o="urn:schemas-microsoft-com:office:office" xmlns:oel="http://schemas.microsoft.com/office/2019/extlst" xmlns:r="http://schemas.openxmlformats.org/officeDocument/2006/relationships" xmlns:m="http://schemas.openxmlformats.org/officeDocument/2006/math" xmlns:v="urn:schemas-microsoft-com:vml" xmlns:wp14="http://schemas.microsoft.com/office/word/2010/wordprocessingDrawing" xmlns:wp="http://schemas.openxmlformats.org/drawingml/2006/wordprocessingDrawing" xmlns:w10="urn:schemas-microsoft-com:office:word" xmlns:w="http://schemas.openxmlformats.org/wordprocessingml/2006/main" xmlns:w14="http://schemas.microsoft.com/office/word/2010/wordml" xmlns:w15="http://schemas.microsoft.com/office/word/2012/wordml" xmlns:w16cex="http://schemas.microsoft.com/office/word/2018/wordml/cex" xmlns:w16cid="http://schemas.microsoft.com/office/word/2016/wordml/cid" xmlns:w16="http://schemas.microsoft.com/office/word/2018/wordml" xmlns:w16du="http://schemas.microsoft.com/office/word/2023/wordml/word16du" xmlns:w16sdtdh="http://schemas.microsoft.com/office/word/2020/wordml/sdtdatahash" xmlns:w16sdtfl="http://schemas.microsoft.com/office/word/2024/wordml/sdtformatlock" xmlns:w16se="http://schemas.microsoft.com/office/word/2015/wordml/symex" xmlns:wpg="http://schemas.microsoft.com/office/word/2010/wordprocessingGroup" xmlns:wpi="http://schemas.microsoft.com/office/word/2010/wordprocessingInk" xmlns:wne="http://schemas.microsoft.com/office/word/2006/wordml" xmlns:wps="http://schemas.microsoft.com/office/word/2010/wordprocessingShape" mc:Ignorable="w14 w15 w16se w16cid w16 w16cex w16sdtdh w16sdtfl w16du wp14">
   <w:body>
     <w:p>
       <w:pPr>
@@ -251,6 +251,8 @@
     </w:p>
     <w:p>
       <w:pPr>
+        <w:spacing w:after="0"/>
+        <w:jc w:val="both"/>
         <w:rPr>
           <w:i/>
           <w:szCs w:val="28"/>
@@ -259,12 +261,8 @@
     </w:p>
     <w:p>
       <w:pPr>
-        <w:pStyle w:val="PargrafodaLista"/>
-        <w:numPr>
-          <w:ilvl w:val="0"/>
-          <w:numId w:val="4"/>
-        </w:numPr>
         <w:spacing w:after="0"/>
+        <w:jc w:val="both"/>
         <w:rPr>
           <w:b/>
           <w:sz w:val="28"/>
@@ -275,17 +273,34 @@
           <w:b/>
           <w:sz w:val="28"/>
         </w:rPr>
-        <w:t>LOSARTANA 50MG -------------------------------- 60 COMPRIMIDOS</w:t>
-      </w:r>
-    </w:p>
-    <w:p>
-      <w:pPr>
-        <w:pStyle w:val="PargrafodaLista"/>
-        <w:numPr>
-          <w:ilvl w:val="1"/>
-          <w:numId w:val="4"/>
-        </w:numPr>
+        <w:t>L</w:t>
+      </w:r>
+      <w:r>
+        <w:rPr>
+          <w:b/>
+          <w:sz w:val="28"/>
+        </w:rPr>
+        <w:t>OSARTANA 50MG -------------------------</w:t>
+      </w:r>
+      <w:r>
+        <w:rPr>
+          <w:b/>
+          <w:sz w:val="28"/>
+        </w:rPr>
+        <w:t>----------------------</w:t>
+      </w:r>
+      <w:r>
+        <w:rPr>
+          <w:b/>
+          <w:sz w:val="28"/>
+        </w:rPr>
+        <w:t>------- 60 COMPRIMIDOS</w:t>
+      </w:r>
+    </w:p>
+    <w:p>
+      <w:pPr>
         <w:spacing w:after="0"/>
+        <w:jc w:val="both"/>
       </w:pPr>
       <w:r>
         <w:t xml:space="preserve">TOMAR 01 </w:t>
@@ -296,15 +311,14 @@
     </w:p>
     <w:p>
       <w:pPr>
-        <w:pStyle w:val="PargrafodaLista"/>
-        <w:numPr>
-          <w:ilvl w:val="1"/>
-          <w:numId w:val="4"/>
-        </w:numPr>
         <w:spacing w:after="0"/>
-      </w:pPr>
-      <w:r>
-        <w:t xml:space="preserve">TOMAR 01 COMPRIMIDO </w:t>
+        <w:jc w:val="both"/>
+      </w:pPr>
+      <w:r>
+        <w:t>T</w:t>
+      </w:r>
+      <w:r>
+        <w:t xml:space="preserve">OMAR 01 COMPRIMIDO </w:t>
       </w:r>
       <w:r>
         <w:t>AS 18:00 HORAS</w:t>
@@ -315,16 +329,13 @@
         <w:pStyle w:val="PargrafodaLista"/>
         <w:spacing w:after="0"/>
         <w:ind w:left="1440"/>
-      </w:pPr>
-    </w:p>
-    <w:p>
-      <w:pPr>
-        <w:pStyle w:val="PargrafodaLista"/>
-        <w:numPr>
-          <w:ilvl w:val="0"/>
-          <w:numId w:val="4"/>
-        </w:numPr>
+        <w:jc w:val="both"/>
+      </w:pPr>
+    </w:p>
+    <w:p>
+      <w:pPr>
         <w:spacing w:after="0"/>
+        <w:jc w:val="both"/>
         <w:rPr>
           <w:b/>
           <w:sz w:val="28"/>
@@ -335,17 +346,27 @@
           <w:b/>
           <w:sz w:val="28"/>
         </w:rPr>
-        <w:t>HIDROCLOROTIAZIDA 25MG ---------------- 30 COMPRIMIDOS</w:t>
-      </w:r>
-    </w:p>
-    <w:p>
-      <w:pPr>
-        <w:pStyle w:val="PargrafodaLista"/>
-        <w:numPr>
-          <w:ilvl w:val="1"/>
-          <w:numId w:val="4"/>
-        </w:numPr>
+        <w:t>HIDROCLOROTIAZIDA 25MG ------</w:t>
+      </w:r>
+      <w:r>
+        <w:rPr>
+          <w:b/>
+          <w:sz w:val="28"/>
+        </w:rPr>
+        <w:t>-------------------------</w:t>
+      </w:r>
+      <w:r>
+        <w:rPr>
+          <w:b/>
+          <w:sz w:val="28"/>
+        </w:rPr>
+        <w:t>---------- 30 COMPRIMIDOS</w:t>
+      </w:r>
+    </w:p>
+    <w:p>
+      <w:pPr>
         <w:spacing w:after="0"/>
+        <w:jc w:val="both"/>
       </w:pPr>
       <w:r>
         <w:t>TOMAR  01 COMPRIMIDO AS 06 DA MANHÃ.</w:t>
@@ -354,57 +375,61 @@
     <w:p>
       <w:pPr>
         <w:spacing w:after="0"/>
+        <w:jc w:val="right"/>
+        <w:rPr>
+          <w:sz w:val="24"/>
+          <w:szCs w:val="28"/>
+        </w:rPr>
       </w:pPr>
     </w:p>
     <w:p>
       <w:pPr>
         <w:spacing w:after="0"/>
+        <w:jc w:val="right"/>
+        <w:rPr>
+          <w:sz w:val="24"/>
+          <w:szCs w:val="28"/>
+        </w:rPr>
       </w:pPr>
     </w:p>
     <w:p>
       <w:pPr>
         <w:spacing w:after="0"/>
+        <w:jc w:val="right"/>
+        <w:rPr>
+          <w:sz w:val="24"/>
+          <w:szCs w:val="28"/>
+        </w:rPr>
       </w:pPr>
     </w:p>
     <w:p>
       <w:pPr>
         <w:spacing w:after="0"/>
+        <w:jc w:val="right"/>
+        <w:rPr>
+          <w:sz w:val="24"/>
+          <w:szCs w:val="28"/>
+        </w:rPr>
       </w:pPr>
     </w:p>
     <w:p>
       <w:pPr>
         <w:spacing w:after="0"/>
-      </w:pPr>
-      <w:bookmarkStart w:id="0" w:name="_GoBack"/>
-      <w:bookmarkEnd w:id="0"/>
+        <w:jc w:val="right"/>
+        <w:rPr>
+          <w:sz w:val="24"/>
+          <w:szCs w:val="28"/>
+        </w:rPr>
+      </w:pPr>
     </w:p>
     <w:p>
       <w:pPr>
         <w:spacing w:after="0"/>
-      </w:pPr>
-    </w:p>
-    <w:p>
-      <w:pPr>
-        <w:pStyle w:val="PargrafodaLista"/>
-        <w:spacing w:after="0"/>
-        <w:ind w:left="1440"/>
-      </w:pPr>
-    </w:p>
-    <w:p>
-      <w:pPr>
-        <w:pStyle w:val="PargrafodaLista"/>
-        <w:spacing w:after="0"/>
-        <w:ind w:left="1440"/>
-      </w:pPr>
-    </w:p>
-    <w:p>
-      <w:pPr>
-        <w:spacing w:after="0"/>
-      </w:pPr>
-    </w:p>
-    <w:p>
-      <w:pPr>
-        <w:spacing w:after="0"/>
+        <w:jc w:val="right"/>
+        <w:rPr>
+          <w:sz w:val="24"/>
+          <w:szCs w:val="28"/>
+        </w:rPr>
       </w:pPr>
     </w:p>
     <w:p>
@@ -665,7 +690,7 @@
 </file>
 
 <file path=word/endnotes.xml><?xml version="1.0" encoding="utf-8"?>
-<w:endnotes xmlns:wpc="http://schemas.microsoft.com/office/word/2010/wordprocessingCanvas" xmlns:cx="http://schemas.microsoft.com/office/drawing/2014/chartex" xmlns:cx1="http://schemas.microsoft.com/office/drawing/2015/9/8/chartex" xmlns:mc="http://schemas.openxmlformats.org/markup-compatibility/2006" xmlns:o="urn:schemas-microsoft-com:office:office" xmlns:r="http://schemas.openxmlformats.org/officeDocument/2006/relationships" xmlns:m="http://schemas.openxmlformats.org/officeDocument/2006/math" xmlns:v="urn:schemas-microsoft-com:vml" xmlns:wp14="http://schemas.microsoft.com/office/word/2010/wordprocessingDrawing" xmlns:wp="http://schemas.openxmlformats.org/drawingml/2006/wordprocessingDrawing" xmlns:w10="urn:schemas-microsoft-com:office:word" xmlns:w="http://schemas.openxmlformats.org/wordprocessingml/2006/main" xmlns:w14="http://schemas.microsoft.com/office/word/2010/wordml" xmlns:w15="http://schemas.microsoft.com/office/word/2012/wordml" xmlns:w16se="http://schemas.microsoft.com/office/word/2015/wordml/symex" xmlns:wpg="http://schemas.microsoft.com/office/word/2010/wordprocessingGroup" xmlns:wpi="http://schemas.microsoft.com/office/word/2010/wordprocessingInk" xmlns:wne="http://schemas.microsoft.com/office/word/2006/wordml" xmlns:wps="http://schemas.microsoft.com/office/word/2010/wordprocessingShape" mc:Ignorable="w14 w15 w16se wp14">
+<w:endnotes xmlns:wpc="http://schemas.microsoft.com/office/word/2010/wordprocessingCanvas" xmlns:cx="http://schemas.microsoft.com/office/drawing/2014/chartex" xmlns:cx1="http://schemas.microsoft.com/office/drawing/2015/9/8/chartex" xmlns:cx2="http://schemas.microsoft.com/office/drawing/2015/10/21/chartex" xmlns:cx3="http://schemas.microsoft.com/office/drawing/2016/5/9/chartex" xmlns:cx4="http://schemas.microsoft.com/office/drawing/2016/5/10/chartex" xmlns:cx5="http://schemas.microsoft.com/office/drawing/2016/5/11/chartex" xmlns:cx6="http://schemas.microsoft.com/office/drawing/2016/5/12/chartex" xmlns:cx7="http://schemas.microsoft.com/office/drawing/2016/5/13/chartex" xmlns:cx8="http://schemas.microsoft.com/office/drawing/2016/5/14/chartex" xmlns:mc="http://schemas.openxmlformats.org/markup-compatibility/2006" xmlns:aink="http://schemas.microsoft.com/office/drawing/2016/ink" xmlns:am3d="http://schemas.microsoft.com/office/drawing/2017/model3d" xmlns:o="urn:schemas-microsoft-com:office:office" xmlns:oel="http://schemas.microsoft.com/office/2019/extlst" xmlns:r="http://schemas.openxmlformats.org/officeDocument/2006/relationships" xmlns:m="http://schemas.openxmlformats.org/officeDocument/2006/math" xmlns:v="urn:schemas-microsoft-com:vml" xmlns:wp14="http://schemas.microsoft.com/office/word/2010/wordprocessingDrawing" xmlns:wp="http://schemas.openxmlformats.org/drawingml/2006/wordprocessingDrawing" xmlns:w10="urn:schemas-microsoft-com:office:word" xmlns:w="http://schemas.openxmlformats.org/wordprocessingml/2006/main" xmlns:w14="http://schemas.microsoft.com/office/word/2010/wordml" xmlns:w15="http://schemas.microsoft.com/office/word/2012/wordml" xmlns:w16cex="http://schemas.microsoft.com/office/word/2018/wordml/cex" xmlns:w16cid="http://schemas.microsoft.com/office/word/2016/wordml/cid" xmlns:w16="http://schemas.microsoft.com/office/word/2018/wordml" xmlns:w16du="http://schemas.microsoft.com/office/word/2023/wordml/word16du" xmlns:w16sdtdh="http://schemas.microsoft.com/office/word/2020/wordml/sdtdatahash" xmlns:w16sdtfl="http://schemas.microsoft.com/office/word/2024/wordml/sdtformatlock" xmlns:w16se="http://schemas.microsoft.com/office/word/2015/wordml/symex" xmlns:wpg="http://schemas.microsoft.com/office/word/2010/wordprocessingGroup" xmlns:wpi="http://schemas.microsoft.com/office/word/2010/wordprocessingInk" xmlns:wne="http://schemas.microsoft.com/office/word/2006/wordml" xmlns:wps="http://schemas.microsoft.com/office/word/2010/wordprocessingShape" mc:Ignorable="w14 w15 w16se w16cid w16 w16cex w16sdtdh w16sdtfl w16du wp14">
   <w:endnote w:type="separator" w:id="-1">
     <w:p>
       <w:pPr>
@@ -690,7 +715,7 @@
 </file>
 
 <file path=word/footer1.xml><?xml version="1.0" encoding="utf-8"?>
-<w:ftr xmlns:wpc="http://schemas.microsoft.com/office/word/2010/wordprocessingCanvas" xmlns:cx="http://schemas.microsoft.com/office/drawing/2014/chartex" xmlns:cx1="http://schemas.microsoft.com/office/drawing/2015/9/8/chartex" xmlns:mc="http://schemas.openxmlformats.org/markup-compatibility/2006" xmlns:o="urn:schemas-microsoft-com:office:office" xmlns:r="http://schemas.openxmlformats.org/officeDocument/2006/relationships" xmlns:m="http://schemas.openxmlformats.org/officeDocument/2006/math" xmlns:v="urn:schemas-microsoft-com:vml" xmlns:wp14="http://schemas.microsoft.com/office/word/2010/wordprocessingDrawing" xmlns:wp="http://schemas.openxmlformats.org/drawingml/2006/wordprocessingDrawing" xmlns:w10="urn:schemas-microsoft-com:office:word" xmlns:w="http://schemas.openxmlformats.org/wordprocessingml/2006/main" xmlns:w14="http://schemas.microsoft.com/office/word/2010/wordml" xmlns:w15="http://schemas.microsoft.com/office/word/2012/wordml" xmlns:w16se="http://schemas.microsoft.com/office/word/2015/wordml/symex" xmlns:wpg="http://schemas.microsoft.com/office/word/2010/wordprocessingGroup" xmlns:wpi="http://schemas.microsoft.com/office/word/2010/wordprocessingInk" xmlns:wne="http://schemas.microsoft.com/office/word/2006/wordml" xmlns:wps="http://schemas.microsoft.com/office/word/2010/wordprocessingShape" mc:Ignorable="w14 w15 w16se wp14">
+<w:ftr xmlns:wpc="http://schemas.microsoft.com/office/word/2010/wordprocessingCanvas" xmlns:cx="http://schemas.microsoft.com/office/drawing/2014/chartex" xmlns:cx1="http://schemas.microsoft.com/office/drawing/2015/9/8/chartex" xmlns:cx2="http://schemas.microsoft.com/office/drawing/2015/10/21/chartex" xmlns:cx3="http://schemas.microsoft.com/office/drawing/2016/5/9/chartex" xmlns:cx4="http://schemas.microsoft.com/office/drawing/2016/5/10/chartex" xmlns:cx5="http://schemas.microsoft.com/office/drawing/2016/5/11/chartex" xmlns:cx6="http://schemas.microsoft.com/office/drawing/2016/5/12/chartex" xmlns:cx7="http://schemas.microsoft.com/office/drawing/2016/5/13/chartex" xmlns:cx8="http://schemas.microsoft.com/office/drawing/2016/5/14/chartex" xmlns:mc="http://schemas.openxmlformats.org/markup-compatibility/2006" xmlns:aink="http://schemas.microsoft.com/office/drawing/2016/ink" xmlns:am3d="http://schemas.microsoft.com/office/drawing/2017/model3d" xmlns:o="urn:schemas-microsoft-com:office:office" xmlns:oel="http://schemas.microsoft.com/office/2019/extlst" xmlns:r="http://schemas.openxmlformats.org/officeDocument/2006/relationships" xmlns:m="http://schemas.openxmlformats.org/officeDocument/2006/math" xmlns:v="urn:schemas-microsoft-com:vml" xmlns:wp14="http://schemas.microsoft.com/office/word/2010/wordprocessingDrawing" xmlns:wp="http://schemas.openxmlformats.org/drawingml/2006/wordprocessingDrawing" xmlns:w10="urn:schemas-microsoft-com:office:word" xmlns:w="http://schemas.openxmlformats.org/wordprocessingml/2006/main" xmlns:w14="http://schemas.microsoft.com/office/word/2010/wordml" xmlns:w15="http://schemas.microsoft.com/office/word/2012/wordml" xmlns:w16cex="http://schemas.microsoft.com/office/word/2018/wordml/cex" xmlns:w16cid="http://schemas.microsoft.com/office/word/2016/wordml/cid" xmlns:w16="http://schemas.microsoft.com/office/word/2018/wordml" xmlns:w16du="http://schemas.microsoft.com/office/word/2023/wordml/word16du" xmlns:w16sdtdh="http://schemas.microsoft.com/office/word/2020/wordml/sdtdatahash" xmlns:w16sdtfl="http://schemas.microsoft.com/office/word/2024/wordml/sdtformatlock" xmlns:w16se="http://schemas.microsoft.com/office/word/2015/wordml/symex" xmlns:wpg="http://schemas.microsoft.com/office/word/2010/wordprocessingGroup" xmlns:wpi="http://schemas.microsoft.com/office/word/2010/wordprocessingInk" xmlns:wne="http://schemas.microsoft.com/office/word/2006/wordml" xmlns:wps="http://schemas.microsoft.com/office/word/2010/wordprocessingShape" mc:Ignorable="w14 w15 w16se w16cid w16 w16cex w16sdtdh w16sdtfl w16du wp14">
   <w:p>
     <w:pPr>
       <w:pStyle w:val="Rodap"/>
@@ -764,7 +789,7 @@
             </wp:anchor>
           </w:drawing>
         </mc:Choice>
-        <mc:Fallback xmlns:w16sdtfl="http://schemas.microsoft.com/office/word/2024/wordml/sdtformatlock" xmlns:w16sdtdh="http://schemas.microsoft.com/office/word/2020/wordml/sdtdatahash" xmlns:w16du="http://schemas.microsoft.com/office/word/2023/wordml/word16du" xmlns:w16="http://schemas.microsoft.com/office/word/2018/wordml" xmlns:w16cid="http://schemas.microsoft.com/office/word/2016/wordml/cid" xmlns:w16cex="http://schemas.microsoft.com/office/word/2018/wordml/cex" xmlns:oel="http://schemas.microsoft.com/office/2019/extlst" xmlns:am3d="http://schemas.microsoft.com/office/drawing/2017/model3d" xmlns:aink="http://schemas.microsoft.com/office/drawing/2016/ink" xmlns:cx8="http://schemas.microsoft.com/office/drawing/2016/5/14/chartex" xmlns:cx7="http://schemas.microsoft.com/office/drawing/2016/5/13/chartex" xmlns:cx6="http://schemas.microsoft.com/office/drawing/2016/5/12/chartex" xmlns:cx5="http://schemas.microsoft.com/office/drawing/2016/5/11/chartex" xmlns:cx4="http://schemas.microsoft.com/office/drawing/2016/5/10/chartex" xmlns:cx3="http://schemas.microsoft.com/office/drawing/2016/5/9/chartex" xmlns:cx2="http://schemas.microsoft.com/office/drawing/2015/10/21/chartex">
+        <mc:Fallback>
           <w:pict>
             <v:line w14:anchorId="16162D25" id="Conector reto 2" o:spid="_x0000_s1026" style="position:absolute;flip:x;z-index:251663360;visibility:visible;mso-wrap-style:square;mso-width-percent:0;mso-height-percent:0;mso-wrap-distance-left:9pt;mso-wrap-distance-top:0;mso-wrap-distance-right:9pt;mso-wrap-distance-bottom:0;mso-position-horizontal:absolute;mso-position-horizontal-relative:text;mso-position-vertical:absolute;mso-position-vertical-relative:text;mso-width-percent:0;mso-height-percent:0;mso-width-relative:margin;mso-height-relative:margin" from="159.8pt,-44.35pt" to="160.4pt,17.05pt" o:gfxdata="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" strokecolor="#4472c4 [3204]" strokeweight="3pt">
               <v:stroke joinstyle="miter"/>
@@ -912,7 +937,7 @@
               <v:stroke joinstyle="miter"/>
               <v:path gradientshapeok="t" o:connecttype="rect"/>
             </v:shapetype>
-            <v:shape id="Caixa de Texto 2" o:spid="_x0000_s1026" type="#_x0000_t202" style="position:absolute;margin-left:-58.6pt;margin-top:-45.6pt;width:207.6pt;height:62.6pt;z-index:251676672;visibility:visible;mso-wrap-style:square;mso-width-percent:0;mso-height-percent:0;mso-wrap-distance-left:9pt;mso-wrap-distance-top:3.6pt;mso-wrap-distance-right:9pt;mso-wrap-distance-bottom:3.6pt;mso-position-horizontal:absolute;mso-position-horizontal-relative:text;mso-position-vertical:absolute;mso-position-vertical-relative:text;mso-width-percent:0;mso-height-percent:0;mso-width-relative:margin;mso-height-relative:margin;v-text-anchor:top" o:gfxdata="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" stroked="f">
+            <v:shape id="Caixa de Texto 2" o:spid="_x0000_s1026" type="#_x0000_t202" style="position:absolute;margin-left:-58.6pt;margin-top:-45.6pt;width:207.6pt;height:62.6pt;z-index:251676672;visibility:visible;mso-wrap-style:square;mso-width-percent:0;mso-height-percent:0;mso-wrap-distance-left:9pt;mso-wrap-distance-top:3.6pt;mso-wrap-distance-right:9pt;mso-wrap-distance-bottom:3.6pt;mso-position-horizontal:absolute;mso-position-horizontal-relative:text;mso-position-vertical:absolute;mso-position-vertical-relative:text;mso-width-percent:0;mso-height-percent:0;mso-width-relative:margin;mso-height-relative:margin;v-text-anchor:top" o:gfxdata="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" stroked="f">
               <v:textbox>
                 <w:txbxContent>
                   <w:p>
@@ -1141,7 +1166,7 @@
 </file>
 
 <file path=word/footnotes.xml><?xml version="1.0" encoding="utf-8"?>
-<w:footnotes xmlns:wpc="http://schemas.microsoft.com/office/word/2010/wordprocessingCanvas" xmlns:cx="http://schemas.microsoft.com/office/drawing/2014/chartex" xmlns:cx1="http://schemas.microsoft.com/office/drawing/2015/9/8/chartex" xmlns:mc="http://schemas.openxmlformats.org/markup-compatibility/2006" xmlns:o="urn:schemas-microsoft-com:office:office" xmlns:r="http://schemas.openxmlformats.org/officeDocument/2006/relationships" xmlns:m="http://schemas.openxmlformats.org/officeDocument/2006/math" xmlns:v="urn:schemas-microsoft-com:vml" xmlns:wp14="http://schemas.microsoft.com/office/word/2010/wordprocessingDrawing" xmlns:wp="http://schemas.openxmlformats.org/drawingml/2006/wordprocessingDrawing" xmlns:w10="urn:schemas-microsoft-com:office:word" xmlns:w="http://schemas.openxmlformats.org/wordprocessingml/2006/main" xmlns:w14="http://schemas.microsoft.com/office/word/2010/wordml" xmlns:w15="http://schemas.microsoft.com/office/word/2012/wordml" xmlns:w16se="http://schemas.microsoft.com/office/word/2015/wordml/symex" xmlns:wpg="http://schemas.microsoft.com/office/word/2010/wordprocessingGroup" xmlns:wpi="http://schemas.microsoft.com/office/word/2010/wordprocessingInk" xmlns:wne="http://schemas.microsoft.com/office/word/2006/wordml" xmlns:wps="http://schemas.microsoft.com/office/word/2010/wordprocessingShape" mc:Ignorable="w14 w15 w16se wp14">
+<w:footnotes xmlns:wpc="http://schemas.microsoft.com/office/word/2010/wordprocessingCanvas" xmlns:cx="http://schemas.microsoft.com/office/drawing/2014/chartex" xmlns:cx1="http://schemas.microsoft.com/office/drawing/2015/9/8/chartex" xmlns:cx2="http://schemas.microsoft.com/office/drawing/2015/10/21/chartex" xmlns:cx3="http://schemas.microsoft.com/office/drawing/2016/5/9/chartex" xmlns:cx4="http://schemas.microsoft.com/office/drawing/2016/5/10/chartex" xmlns:cx5="http://schemas.microsoft.com/office/drawing/2016/5/11/chartex" xmlns:cx6="http://schemas.microsoft.com/office/drawing/2016/5/12/chartex" xmlns:cx7="http://schemas.microsoft.com/office/drawing/2016/5/13/chartex" xmlns:cx8="http://schemas.microsoft.com/office/drawing/2016/5/14/chartex" xmlns:mc="http://schemas.openxmlformats.org/markup-compatibility/2006" xmlns:aink="http://schemas.microsoft.com/office/drawing/2016/ink" xmlns:am3d="http://schemas.microsoft.com/office/drawing/2017/model3d" xmlns:o="urn:schemas-microsoft-com:office:office" xmlns:oel="http://schemas.microsoft.com/office/2019/extlst" xmlns:r="http://schemas.openxmlformats.org/officeDocument/2006/relationships" xmlns:m="http://schemas.openxmlformats.org/officeDocument/2006/math" xmlns:v="urn:schemas-microsoft-com:vml" xmlns:wp14="http://schemas.microsoft.com/office/word/2010/wordprocessingDrawing" xmlns:wp="http://schemas.openxmlformats.org/drawingml/2006/wordprocessingDrawing" xmlns:w10="urn:schemas-microsoft-com:office:word" xmlns:w="http://schemas.openxmlformats.org/wordprocessingml/2006/main" xmlns:w14="http://schemas.microsoft.com/office/word/2010/wordml" xmlns:w15="http://schemas.microsoft.com/office/word/2012/wordml" xmlns:w16cex="http://schemas.microsoft.com/office/word/2018/wordml/cex" xmlns:w16cid="http://schemas.microsoft.com/office/word/2016/wordml/cid" xmlns:w16="http://schemas.microsoft.com/office/word/2018/wordml" xmlns:w16du="http://schemas.microsoft.com/office/word/2023/wordml/word16du" xmlns:w16sdtdh="http://schemas.microsoft.com/office/word/2020/wordml/sdtdatahash" xmlns:w16sdtfl="http://schemas.microsoft.com/office/word/2024/wordml/sdtformatlock" xmlns:w16se="http://schemas.microsoft.com/office/word/2015/wordml/symex" xmlns:wpg="http://schemas.microsoft.com/office/word/2010/wordprocessingGroup" xmlns:wpi="http://schemas.microsoft.com/office/word/2010/wordprocessingInk" xmlns:wne="http://schemas.microsoft.com/office/word/2006/wordml" xmlns:wps="http://schemas.microsoft.com/office/word/2010/wordprocessingShape" mc:Ignorable="w14 w15 w16se w16cid w16 w16cex w16sdtdh w16sdtfl w16du wp14">
   <w:footnote w:type="separator" w:id="-1">
     <w:p>
       <w:pPr>
@@ -1166,7 +1191,7 @@
 </file>
 
 <file path=word/header1.xml><?xml version="1.0" encoding="utf-8"?>
-<w:hdr xmlns:wpc="http://schemas.microsoft.com/office/word/2010/wordprocessingCanvas" xmlns:cx="http://schemas.microsoft.com/office/drawing/2014/chartex" xmlns:cx1="http://schemas.microsoft.com/office/drawing/2015/9/8/chartex" xmlns:mc="http://schemas.openxmlformats.org/markup-compatibility/2006" xmlns:o="urn:schemas-microsoft-com:office:office" xmlns:r="http://schemas.openxmlformats.org/officeDocument/2006/relationships" xmlns:m="http://schemas.openxmlformats.org/officeDocument/2006/math" xmlns:v="urn:schemas-microsoft-com:vml" xmlns:wp14="http://schemas.microsoft.com/office/word/2010/wordprocessingDrawing" xmlns:wp="http://schemas.openxmlformats.org/drawingml/2006/wordprocessingDrawing" xmlns:w10="urn:schemas-microsoft-com:office:word" xmlns:w="http://schemas.openxmlformats.org/wordprocessingml/2006/main" xmlns:w14="http://schemas.microsoft.com/office/word/2010/wordml" xmlns:w15="http://schemas.microsoft.com/office/word/2012/wordml" xmlns:w16se="http://schemas.microsoft.com/office/word/2015/wordml/symex" xmlns:wpg="http://schemas.microsoft.com/office/word/2010/wordprocessingGroup" xmlns:wpi="http://schemas.microsoft.com/office/word/2010/wordprocessingInk" xmlns:wne="http://schemas.microsoft.com/office/word/2006/wordml" xmlns:wps="http://schemas.microsoft.com/office/word/2010/wordprocessingShape" mc:Ignorable="w14 w15 w16se wp14">
+<w:hdr xmlns:wpc="http://schemas.microsoft.com/office/word/2010/wordprocessingCanvas" xmlns:cx="http://schemas.microsoft.com/office/drawing/2014/chartex" xmlns:cx1="http://schemas.microsoft.com/office/drawing/2015/9/8/chartex" xmlns:cx2="http://schemas.microsoft.com/office/drawing/2015/10/21/chartex" xmlns:cx3="http://schemas.microsoft.com/office/drawing/2016/5/9/chartex" xmlns:cx4="http://schemas.microsoft.com/office/drawing/2016/5/10/chartex" xmlns:cx5="http://schemas.microsoft.com/office/drawing/2016/5/11/chartex" xmlns:cx6="http://schemas.microsoft.com/office/drawing/2016/5/12/chartex" xmlns:cx7="http://schemas.microsoft.com/office/drawing/2016/5/13/chartex" xmlns:cx8="http://schemas.microsoft.com/office/drawing/2016/5/14/chartex" xmlns:mc="http://schemas.openxmlformats.org/markup-compatibility/2006" xmlns:aink="http://schemas.microsoft.com/office/drawing/2016/ink" xmlns:am3d="http://schemas.microsoft.com/office/drawing/2017/model3d" xmlns:o="urn:schemas-microsoft-com:office:office" xmlns:oel="http://schemas.microsoft.com/office/2019/extlst" xmlns:r="http://schemas.openxmlformats.org/officeDocument/2006/relationships" xmlns:m="http://schemas.openxmlformats.org/officeDocument/2006/math" xmlns:v="urn:schemas-microsoft-com:vml" xmlns:wp14="http://schemas.microsoft.com/office/word/2010/wordprocessingDrawing" xmlns:wp="http://schemas.openxmlformats.org/drawingml/2006/wordprocessingDrawing" xmlns:w10="urn:schemas-microsoft-com:office:word" xmlns:w="http://schemas.openxmlformats.org/wordprocessingml/2006/main" xmlns:w14="http://schemas.microsoft.com/office/word/2010/wordml" xmlns:w15="http://schemas.microsoft.com/office/word/2012/wordml" xmlns:w16cex="http://schemas.microsoft.com/office/word/2018/wordml/cex" xmlns:w16cid="http://schemas.microsoft.com/office/word/2016/wordml/cid" xmlns:w16="http://schemas.microsoft.com/office/word/2018/wordml" xmlns:w16du="http://schemas.microsoft.com/office/word/2023/wordml/word16du" xmlns:w16sdtdh="http://schemas.microsoft.com/office/word/2020/wordml/sdtdatahash" xmlns:w16sdtfl="http://schemas.microsoft.com/office/word/2024/wordml/sdtformatlock" xmlns:w16se="http://schemas.microsoft.com/office/word/2015/wordml/symex" xmlns:wpg="http://schemas.microsoft.com/office/word/2010/wordprocessingGroup" xmlns:wpi="http://schemas.microsoft.com/office/word/2010/wordprocessingInk" xmlns:wne="http://schemas.microsoft.com/office/word/2006/wordml" xmlns:wps="http://schemas.microsoft.com/office/word/2010/wordprocessingShape" mc:Ignorable="w14 w15 w16se w16cid w16 w16cex w16sdtdh w16sdtfl w16du wp14">
   <w:p>
     <w:pPr>
       <w:pStyle w:val="Cabealho"/>
@@ -1718,7 +1743,7 @@
 </file>
 
 <file path=word/numbering.xml><?xml version="1.0" encoding="utf-8"?>
-<w:numbering xmlns:wpc="http://schemas.microsoft.com/office/word/2010/wordprocessingCanvas" xmlns:cx="http://schemas.microsoft.com/office/drawing/2014/chartex" xmlns:cx1="http://schemas.microsoft.com/office/drawing/2015/9/8/chartex" xmlns:mc="http://schemas.openxmlformats.org/markup-compatibility/2006" xmlns:o="urn:schemas-microsoft-com:office:office" xmlns:r="http://schemas.openxmlformats.org/officeDocument/2006/relationships" xmlns:m="http://schemas.openxmlformats.org/officeDocument/2006/math" xmlns:v="urn:schemas-microsoft-com:vml" xmlns:wp14="http://schemas.microsoft.com/office/word/2010/wordprocessingDrawing" xmlns:wp="http://schemas.openxmlformats.org/drawingml/2006/wordprocessingDrawing" xmlns:w10="urn:schemas-microsoft-com:office:word" xmlns:w="http://schemas.openxmlformats.org/wordprocessingml/2006/main" xmlns:w14="http://schemas.microsoft.com/office/word/2010/wordml" xmlns:w15="http://schemas.microsoft.com/office/word/2012/wordml" xmlns:w16se="http://schemas.microsoft.com/office/word/2015/wordml/symex" xmlns:wpg="http://schemas.microsoft.com/office/word/2010/wordprocessingGroup" xmlns:wpi="http://schemas.microsoft.com/office/word/2010/wordprocessingInk" xmlns:wne="http://schemas.microsoft.com/office/word/2006/wordml" xmlns:wps="http://schemas.microsoft.com/office/word/2010/wordprocessingShape" mc:Ignorable="w14 w15 w16se wp14">
+<w:numbering xmlns:wpc="http://schemas.microsoft.com/office/word/2010/wordprocessingCanvas" xmlns:cx="http://schemas.microsoft.com/office/drawing/2014/chartex" xmlns:cx1="http://schemas.microsoft.com/office/drawing/2015/9/8/chartex" xmlns:cx2="http://schemas.microsoft.com/office/drawing/2015/10/21/chartex" xmlns:cx3="http://schemas.microsoft.com/office/drawing/2016/5/9/chartex" xmlns:cx4="http://schemas.microsoft.com/office/drawing/2016/5/10/chartex" xmlns:cx5="http://schemas.microsoft.com/office/drawing/2016/5/11/chartex" xmlns:cx6="http://schemas.microsoft.com/office/drawing/2016/5/12/chartex" xmlns:cx7="http://schemas.microsoft.com/office/drawing/2016/5/13/chartex" xmlns:cx8="http://schemas.microsoft.com/office/drawing/2016/5/14/chartex" xmlns:mc="http://schemas.openxmlformats.org/markup-compatibility/2006" xmlns:aink="http://schemas.microsoft.com/office/drawing/2016/ink" xmlns:am3d="http://schemas.microsoft.com/office/drawing/2017/model3d" xmlns:o="urn:schemas-microsoft-com:office:office" xmlns:oel="http://schemas.microsoft.com/office/2019/extlst" xmlns:r="http://schemas.openxmlformats.org/officeDocument/2006/relationships" xmlns:m="http://schemas.openxmlformats.org/officeDocument/2006/math" xmlns:v="urn:schemas-microsoft-com:vml" xmlns:wp14="http://schemas.microsoft.com/office/word/2010/wordprocessingDrawing" xmlns:wp="http://schemas.openxmlformats.org/drawingml/2006/wordprocessingDrawing" xmlns:w10="urn:schemas-microsoft-com:office:word" xmlns:w="http://schemas.openxmlformats.org/wordprocessingml/2006/main" xmlns:w14="http://schemas.microsoft.com/office/word/2010/wordml" xmlns:w15="http://schemas.microsoft.com/office/word/2012/wordml" xmlns:w16cex="http://schemas.microsoft.com/office/word/2018/wordml/cex" xmlns:w16cid="http://schemas.microsoft.com/office/word/2016/wordml/cid" xmlns:w16="http://schemas.microsoft.com/office/word/2018/wordml" xmlns:w16du="http://schemas.microsoft.com/office/word/2023/wordml/word16du" xmlns:w16sdtdh="http://schemas.microsoft.com/office/word/2020/wordml/sdtdatahash" xmlns:w16sdtfl="http://schemas.microsoft.com/office/word/2024/wordml/sdtformatlock" xmlns:w16se="http://schemas.microsoft.com/office/word/2015/wordml/symex" xmlns:wpg="http://schemas.microsoft.com/office/word/2010/wordprocessingGroup" xmlns:wpi="http://schemas.microsoft.com/office/word/2010/wordprocessingInk" xmlns:wne="http://schemas.microsoft.com/office/word/2006/wordml" xmlns:wps="http://schemas.microsoft.com/office/word/2010/wordprocessingShape" mc:Ignorable="w14 w15 w16se w16cid w16 w16cex w16sdtdh w16sdtfl w16du wp14">
   <w:abstractNum w:abstractNumId="0" w15:restartNumberingAfterBreak="0">
     <w:nsid w:val="38B70D55"/>
     <w:multiLevelType w:val="hybridMultilevel"/>
@@ -1977,7 +2002,7 @@
       </w:pPr>
     </w:lvl>
   </w:abstractNum>
-  <w:num w:numId="1">
+  <w:num w:numId="1" w16cid:durableId="533805899">
     <w:abstractNumId w:val="2"/>
     <w:lvlOverride w:ilvl="0">
       <w:startOverride w:val="1"/>
@@ -2007,20 +2032,20 @@
       <w:startOverride w:val="1"/>
     </w:lvlOverride>
   </w:num>
-  <w:num w:numId="2">
+  <w:num w:numId="2" w16cid:durableId="69890749">
     <w:abstractNumId w:val="2"/>
   </w:num>
-  <w:num w:numId="3">
+  <w:num w:numId="3" w16cid:durableId="2003119500">
     <w:abstractNumId w:val="0"/>
   </w:num>
-  <w:num w:numId="4">
+  <w:num w:numId="4" w16cid:durableId="1914660817">
     <w:abstractNumId w:val="1"/>
   </w:num>
 </w:numbering>
 </file>
 
 <file path=word/styles.xml><?xml version="1.0" encoding="utf-8"?>
-<w:styles xmlns:mc="http://schemas.openxmlformats.org/markup-compatibility/2006" xmlns:r="http://schemas.openxmlformats.org/officeDocument/2006/relationships" xmlns:w="http://schemas.openxmlformats.org/wordprocessingml/2006/main" xmlns:w14="http://schemas.microsoft.com/office/word/2010/wordml" xmlns:w15="http://schemas.microsoft.com/office/word/2012/wordml" xmlns:w16se="http://schemas.microsoft.com/office/word/2015/wordml/symex" mc:Ignorable="w14 w15 w16se">
+<w:styles xmlns:mc="http://schemas.openxmlformats.org/markup-compatibility/2006" xmlns:r="http://schemas.openxmlformats.org/officeDocument/2006/relationships" xmlns:w="http://schemas.openxmlformats.org/wordprocessingml/2006/main" xmlns:w14="http://schemas.microsoft.com/office/word/2010/wordml" xmlns:w15="http://schemas.microsoft.com/office/word/2012/wordml" xmlns:w16cex="http://schemas.microsoft.com/office/word/2018/wordml/cex" xmlns:w16cid="http://schemas.microsoft.com/office/word/2016/wordml/cid" xmlns:w16="http://schemas.microsoft.com/office/word/2018/wordml" xmlns:w16du="http://schemas.microsoft.com/office/word/2023/wordml/word16du" xmlns:w16sdtdh="http://schemas.microsoft.com/office/word/2020/wordml/sdtdatahash" xmlns:w16sdtfl="http://schemas.microsoft.com/office/word/2024/wordml/sdtformatlock" xmlns:w16se="http://schemas.microsoft.com/office/word/2015/wordml/symex" mc:Ignorable="w14 w15 w16se w16cid w16 w16cex w16sdtdh w16sdtfl w16du">
   <w:docDefaults>
     <w:rPrDefault>
       <w:rPr>
@@ -2038,7 +2063,7 @@
       </w:pPr>
     </w:pPrDefault>
   </w:docDefaults>
-  <w:latentStyles w:defLockedState="0" w:defUIPriority="99" w:defSemiHidden="0" w:defUnhideWhenUsed="0" w:defQFormat="0" w:count="371">
+  <w:latentStyles w:defLockedState="0" w:defUIPriority="99" w:defSemiHidden="0" w:defUnhideWhenUsed="0" w:defQFormat="0" w:count="376">
     <w:lsdException w:name="Normal" w:uiPriority="0" w:qFormat="1"/>
     <w:lsdException w:name="heading 1" w:uiPriority="9" w:qFormat="1"/>
     <w:lsdException w:name="heading 2" w:semiHidden="1" w:uiPriority="9" w:unhideWhenUsed="1" w:qFormat="1"/>
@@ -2410,6 +2435,11 @@
     <w:lsdException w:name="List Table 5 Dark Accent 6" w:uiPriority="50"/>
     <w:lsdException w:name="List Table 6 Colorful Accent 6" w:uiPriority="51"/>
     <w:lsdException w:name="List Table 7 Colorful Accent 6" w:uiPriority="52"/>
+    <w:lsdException w:name="Mention" w:semiHidden="1" w:unhideWhenUsed="1"/>
+    <w:lsdException w:name="Smart Hyperlink" w:semiHidden="1" w:unhideWhenUsed="1"/>
+    <w:lsdException w:name="Hashtag" w:semiHidden="1" w:unhideWhenUsed="1"/>
+    <w:lsdException w:name="Unresolved Mention" w:semiHidden="1" w:unhideWhenUsed="1"/>
+    <w:lsdException w:name="Smart Link" w:semiHidden="1" w:unhideWhenUsed="1"/>
   </w:latentStyles>
   <w:style w:type="paragraph" w:default="1" w:styleId="Normal">
     <w:name w:val="Normal"/>

</xml_diff>